<commit_message>
fix square in ticket #5
</commit_message>
<xml_diff>
--- a/physics-11-20/05/Билет 5.docx
+++ b/physics-11-20/05/Билет 5.docx
@@ -198,19 +198,7 @@
         <w:rPr>
           <w:rFonts w:ascii="Fira Code Retina" w:hAnsi="Fira Code Retina"/>
         </w:rPr>
-        <w:t xml:space="preserve"> Тогда между пластинами образуется </w:t>
-      </w:r>
-      <w:r>
-        <w:rPr>
-          <w:rFonts w:ascii="Fira Code Retina" w:hAnsi="Fira Code Retina"/>
-        </w:rPr>
-        <w:t>разность</w:t>
-      </w:r>
-      <w:r>
-        <w:rPr>
-          <w:rFonts w:ascii="Fira Code Retina" w:hAnsi="Fira Code Retina"/>
-        </w:rPr>
-        <w:t xml:space="preserve"> потенциалов</w:t>
+        <w:t xml:space="preserve"> Тогда между пластинами образуется разность потенциалов</w:t>
       </w:r>
       <w:r>
         <w:rPr>
@@ -241,25 +229,7 @@
             <w:rPr>
               <w:rFonts w:ascii="Cambria Math" w:hAnsi="Cambria Math"/>
             </w:rPr>
-            <m:t>φ</m:t>
-          </m:r>
-          <m:r>
-            <w:rPr>
-              <w:rFonts w:ascii="Cambria Math" w:hAnsi="Cambria Math"/>
-            </w:rPr>
-            <m:t xml:space="preserve">= </m:t>
-          </m:r>
-          <m:r>
-            <w:rPr>
-              <w:rFonts w:ascii="Cambria Math" w:hAnsi="Cambria Math"/>
-            </w:rPr>
-            <m:t>d</m:t>
-          </m:r>
-          <m:r>
-            <w:rPr>
-              <w:rFonts w:ascii="Cambria Math" w:hAnsi="Cambria Math"/>
-            </w:rPr>
-            <m:t>⋅</m:t>
+            <m:t>φ= d⋅</m:t>
           </m:r>
           <m:r>
             <w:rPr>
@@ -300,14 +270,7 @@
                   <w:rFonts w:ascii="Cambria Math" w:eastAsiaTheme="minorEastAsia" w:hAnsi="Cambria Math"/>
                   <w:lang w:val="en-US"/>
                 </w:rPr>
-                <m:t>2S</m:t>
-              </m:r>
-              <m:r>
-                <w:rPr>
-                  <w:rFonts w:ascii="Cambria Math" w:eastAsiaTheme="minorEastAsia" w:hAnsi="Cambria Math"/>
-                  <w:lang w:val="en-US"/>
-                </w:rPr>
-                <m:t>ε</m:t>
+                <m:t>2Sε</m:t>
               </m:r>
               <m:sSub>
                 <m:sSubPr>
@@ -504,13 +467,7 @@
             <w:rPr>
               <w:rFonts w:ascii="Cambria Math" w:hAnsi="Cambria Math"/>
             </w:rPr>
-            <m:t>=</m:t>
-          </m:r>
-          <m:r>
-            <w:rPr>
-              <w:rFonts w:ascii="Cambria Math" w:hAnsi="Cambria Math"/>
-            </w:rPr>
-            <m:t>ε</m:t>
+            <m:t>=ε</m:t>
           </m:r>
           <m:sSub>
             <m:sSubPr>
@@ -957,13 +914,7 @@
             <w:rPr>
               <w:rFonts w:ascii="Cambria Math" w:eastAsiaTheme="minorEastAsia" w:hAnsi="Cambria Math"/>
             </w:rPr>
-            <m:t xml:space="preserve">= </m:t>
-          </m:r>
-          <m:r>
-            <w:rPr>
-              <w:rFonts w:ascii="Cambria Math" w:eastAsiaTheme="minorEastAsia" w:hAnsi="Cambria Math"/>
-            </w:rPr>
-            <m:t>+</m:t>
+            <m:t>= +</m:t>
           </m:r>
           <m:f>
             <m:fPr>
@@ -1396,12 +1347,32 @@
                   </m:r>
                 </m:num>
                 <m:den>
-                  <m:r>
-                    <w:rPr>
-                      <w:rFonts w:ascii="Cambria Math" w:hAnsi="Cambria Math"/>
-                    </w:rPr>
-                    <m:t>r</m:t>
-                  </m:r>
+                  <m:sSup>
+                    <m:sSupPr>
+                      <m:ctrlPr>
+                        <w:rPr>
+                          <w:rFonts w:ascii="Cambria Math" w:hAnsi="Cambria Math"/>
+                          <w:i/>
+                        </w:rPr>
+                      </m:ctrlPr>
+                    </m:sSupPr>
+                    <m:e>
+                      <m:r>
+                        <w:rPr>
+                          <w:rFonts w:ascii="Cambria Math" w:hAnsi="Cambria Math"/>
+                        </w:rPr>
+                        <m:t>r</m:t>
+                      </m:r>
+                    </m:e>
+                    <m:sup>
+                      <m:r>
+                        <w:rPr>
+                          <w:rFonts w:ascii="Cambria Math" w:hAnsi="Cambria Math"/>
+                        </w:rPr>
+                        <m:t>2</m:t>
+                      </m:r>
+                    </m:sup>
+                  </m:sSup>
                 </m:den>
               </m:f>
             </m:e>
@@ -1410,13 +1381,7 @@
             <w:rPr>
               <w:rFonts w:ascii="Cambria Math" w:hAnsi="Cambria Math"/>
             </w:rPr>
-            <m:t>dr</m:t>
-          </m:r>
-          <m:r>
-            <w:rPr>
-              <w:rFonts w:ascii="Cambria Math" w:hAnsi="Cambria Math"/>
-            </w:rPr>
-            <m:t xml:space="preserve">= </m:t>
+            <m:t xml:space="preserve">dr= </m:t>
           </m:r>
           <m:f>
             <m:fPr>
@@ -1577,13 +1542,7 @@
             <w:rPr>
               <w:rFonts w:ascii="Cambria Math" w:eastAsiaTheme="minorEastAsia" w:hAnsi="Cambria Math"/>
             </w:rPr>
-            <m:t>⇒</m:t>
-          </m:r>
-          <m:r>
-            <w:rPr>
-              <w:rFonts w:ascii="Cambria Math" w:eastAsiaTheme="minorEastAsia" w:hAnsi="Cambria Math"/>
-            </w:rPr>
-            <m:t xml:space="preserve">c= </m:t>
+            <m:t xml:space="preserve">⇒c= </m:t>
           </m:r>
           <m:r>
             <w:rPr>
@@ -2402,14 +2361,7 @@
               <w:rFonts w:ascii="Cambria Math" w:eastAsiaTheme="minorEastAsia" w:hAnsi="Cambria Math"/>
               <w:lang w:val="en-US"/>
             </w:rPr>
-            <m:t xml:space="preserve">= </m:t>
-          </m:r>
-          <m:r>
-            <w:rPr>
-              <w:rFonts w:ascii="Cambria Math" w:eastAsiaTheme="minorEastAsia" w:hAnsi="Cambria Math"/>
-              <w:lang w:val="en-US"/>
-            </w:rPr>
-            <m:t>U⋅</m:t>
+            <m:t>= U⋅</m:t>
           </m:r>
           <m:nary>
             <m:naryPr>
@@ -3057,6 +3009,7 @@
   <w:style w:type="character" w:default="1" w:styleId="a0">
     <w:name w:val="Default Paragraph Font"/>
     <w:uiPriority w:val="1"/>
+    <w:semiHidden/>
     <w:unhideWhenUsed/>
   </w:style>
   <w:style w:type="table" w:default="1" w:styleId="a1">

</xml_diff>

<commit_message>
pass exam and make some tickets for it
</commit_message>
<xml_diff>
--- a/physics-11-20/05/Билет 5.docx
+++ b/physics-11-20/05/Билет 5.docx
@@ -1038,13 +1038,6 @@
               <w:rFonts w:ascii="Cambria Math" w:eastAsiaTheme="minorEastAsia" w:hAnsi="Cambria Math"/>
             </w:rPr>
             <m:t>с= 4π</m:t>
-          </m:r>
-          <m:r>
-            <w:rPr>
-              <w:rFonts w:ascii="Cambria Math" w:eastAsiaTheme="minorEastAsia" w:hAnsi="Cambria Math"/>
-              <w:lang w:val="en-US"/>
-            </w:rPr>
-            <m:t>ε</m:t>
           </m:r>
           <m:sSub>
             <m:sSubPr>

</xml_diff>